<commit_message>
add room handler task list
</commit_message>
<xml_diff>
--- a/doc/直播接口文档V1.1.docx
+++ b/doc/直播接口文档V1.1.docx
@@ -18972,6 +18972,62 @@
           <w:sz-cs w:val="24"/>
           <w:color w:val="262626"/>
         </w:rPr>
+        <w:t xml:space="preserve">uid</w:t>
+      </w:r>
+      <w:r>
+        <w:rPr>
+          <w:rFonts w:ascii="Arial" w:hAnsi="Arial" w:cs="Arial"/>
+          <w:sz w:val="20"/>
+          <w:sz-cs w:val="20"/>
+        </w:rPr>
+        <w:t xml:space="preserve">         require    </w:t>
+      </w:r>
+      <w:r>
+        <w:rPr>
+          <w:rFonts w:ascii="Heiti SC Light" w:hAnsi="Heiti SC Light" w:cs="Heiti SC Light"/>
+          <w:sz w:val="24"/>
+          <w:sz-cs w:val="24"/>
+          <w:color w:val="262626"/>
+        </w:rPr>
+        <w:t xml:space="preserve">用户</w:t>
+      </w:r>
+      <w:r>
+        <w:rPr>
+          <w:rFonts w:ascii="Arial" w:hAnsi="Arial" w:cs="Arial"/>
+          <w:sz w:val="24"/>
+          <w:sz-cs w:val="24"/>
+          <w:color w:val="262626"/>
+        </w:rPr>
+        <w:t xml:space="preserve">ID</w:t>
+      </w:r>
+      <w:r>
+        <w:rPr>
+          <w:rFonts w:ascii="Arial" w:hAnsi="Arial" w:cs="Arial"/>
+          <w:sz w:val="20"/>
+          <w:sz-cs w:val="20"/>
+        </w:rPr>
+        <w:t xml:space="preserve"/>
+      </w:r>
+    </w:p>
+    <w:p>
+      <w:pPr/>
+      <w:r>
+        <w:rPr>
+          <w:rFonts w:ascii="Arial" w:hAnsi="Arial" w:cs="Arial"/>
+          <w:sz w:val="20"/>
+          <w:sz-cs w:val="20"/>
+        </w:rPr>
+        <w:t xml:space="preserve"/>
+        <w:tab/>
+        <w:t xml:space="preserve"/>
+      </w:r>
+      <w:r>
+        <w:rPr>
+          <w:rFonts w:ascii="Arial" w:hAnsi="Arial" w:cs="Arial"/>
+          <w:sz w:val="24"/>
+          <w:sz-cs w:val="24"/>
+          <w:color w:val="262626"/>
+        </w:rPr>
         <w:t xml:space="preserve">status</w:t>
       </w:r>
       <w:r>
@@ -18980,7 +19036,7 @@
           <w:sz w:val="20"/>
           <w:sz-cs w:val="20"/>
         </w:rPr>
-        <w:t xml:space="preserve"> require    </w:t>
+        <w:t xml:space="preserve">   require    </w:t>
       </w:r>
       <w:r>
         <w:rPr>
@@ -19068,7 +19124,7 @@
           <w:sz-cs w:val="24"/>
           <w:color w:val="262626"/>
         </w:rPr>
-        <w:t xml:space="preserve">代表所有，其他代表响应</w:t>
+        <w:t xml:space="preserve">代表所有，其他代表相应</w:t>
       </w:r>
       <w:r>
         <w:rPr>
@@ -19318,6 +19374,8 @@
         </w:rPr>
         <w:t xml:space="preserve">”    </w:t>
         <w:tab/>
+        <w:t xml:space="preserve"/>
+        <w:tab/>
         <w:t xml:space="preserve">string</w:t>
         <w:tab/>
         <w:t xml:space="preserve">require</w:t>
@@ -19653,6 +19711,8 @@
           <w:sz-cs w:val="20"/>
         </w:rPr>
         <w:t xml:space="preserve">”</w:t>
+        <w:tab/>
+        <w:t xml:space="preserve"/>
         <w:tab/>
         <w:t xml:space="preserve"/>
         <w:tab/>
@@ -21683,6 +21743,8 @@
           <w:sz w:val="20"/>
           <w:sz-cs w:val="20"/>
         </w:rPr>
+        <w:t xml:space="preserve"/>
+        <w:tab/>
         <w:t xml:space="preserve">“</w:t>
       </w:r>
       <w:r>
@@ -21814,6 +21876,8 @@
         </w:rPr>
         <w:t xml:space="preserve">”</w:t>
         <w:tab/>
+        <w:t xml:space="preserve"/>
+        <w:tab/>
         <w:t xml:space="preserve">string</w:t>
         <w:tab/>
         <w:t xml:space="preserve">require</w:t>
@@ -21974,6 +22038,8 @@
         </w:rPr>
         <w:t xml:space="preserve">”</w:t>
         <w:tab/>
+        <w:t xml:space="preserve"/>
+        <w:tab/>
         <w:t xml:space="preserve">string</w:t>
         <w:tab/>
         <w:t xml:space="preserve">require</w:t>
@@ -22059,6 +22125,8 @@
           <w:sz w:val="20"/>
           <w:sz-cs w:val="20"/>
         </w:rPr>
+        <w:t xml:space="preserve"/>
+        <w:tab/>
         <w:t xml:space="preserve">“</w:t>
       </w:r>
       <w:r>
@@ -22082,6 +22150,8 @@
         <w:tab/>
         <w:t xml:space="preserve"/>
         <w:tab/>
+        <w:t xml:space="preserve"/>
+        <w:tab/>
         <w:t xml:space="preserve">string require     </w:t>
       </w:r>
       <w:r>
@@ -22481,6 +22551,8 @@
         </w:rPr>
         <w:t xml:space="preserve">”</w:t>
         <w:tab/>
+        <w:t xml:space="preserve"/>
+        <w:tab/>
         <w:t xml:space="preserve">string</w:t>
         <w:tab/>
         <w:t xml:space="preserve">require</w:t>
@@ -23047,6 +23119,8 @@
           <w:sz-cs w:val="20"/>
         </w:rPr>
         <w:t xml:space="preserve">”</w:t>
+        <w:tab/>
+        <w:t xml:space="preserve"/>
         <w:tab/>
         <w:t xml:space="preserve"/>
         <w:tab/>

</xml_diff>